<commit_message>
deuxieme version du word anne
</commit_message>
<xml_diff>
--- a/coucou anne.docx
+++ b/coucou anne.docx
@@ -12,7 +12,41 @@
         <w:rPr>
           <w:lang w:val="fr-MA"/>
         </w:rPr>
-        <w:t xml:space="preserve">Coucou anne </w:t>
+        <w:t xml:space="preserve">Coucou </w:t>
+      </w:r>
+      <w:proofErr w:type="spellStart"/>
+      <w:r>
+        <w:rPr>
+          <w:lang w:val="fr-MA"/>
+        </w:rPr>
+        <w:t>anne</w:t>
+      </w:r>
+      <w:proofErr w:type="spellEnd"/>
+      <w:r>
+        <w:rPr>
+          <w:lang w:val="fr-MA"/>
+        </w:rPr>
+        <w:t xml:space="preserve"> </w:t>
+      </w:r>
+    </w:p>
+    <w:p>
+      <w:pPr>
+        <w:rPr>
+          <w:lang w:val="fr-MA"/>
+        </w:rPr>
+      </w:pPr>
+    </w:p>
+    <w:p>
+      <w:pPr>
+        <w:rPr>
+          <w:lang w:val="fr-MA"/>
+        </w:rPr>
+      </w:pPr>
+      <w:r>
+        <w:rPr>
+          <w:lang w:val="fr-MA"/>
+        </w:rPr>
+        <w:t xml:space="preserve">J’écris des trucs </w:t>
       </w:r>
     </w:p>
     <w:sectPr>
@@ -197,7 +231,7 @@
     <w:lsdException w:name="Table Web 2" w:semiHidden="1" w:unhideWhenUsed="1"/>
     <w:lsdException w:name="Table Web 3" w:semiHidden="1" w:unhideWhenUsed="1"/>
     <w:lsdException w:name="Balloon Text" w:semiHidden="1" w:unhideWhenUsed="1"/>
-    <w:lsdException w:name="Table Grid" w:semiHidden="1" w:uiPriority="59" w:unhideWhenUsed="1"/>
+    <w:lsdException w:name="Table Grid" w:uiPriority="59"/>
     <w:lsdException w:name="Table Theme" w:semiHidden="1" w:unhideWhenUsed="1"/>
     <w:lsdException w:name="Placeholder Text" w:semiHidden="1"/>
     <w:lsdException w:name="No Spacing" w:uiPriority="1" w:qFormat="1"/>

</xml_diff>